<commit_message>
ADD 2010_11_01.docx   add today meeting's minutes
</commit_message>
<xml_diff>
--- a/Minutes/2010_10_05.docx
+++ b/Minutes/2010_10_05.docx
@@ -4,28 +4,24 @@
   <w:body>
     <w:p>
       <w:r>
-        <w:t>Minute 4/10/2010</w:t>
-      </w:r>
-    </w:p>
-    <w:p>
-      <w:proofErr w:type="gramStart"/>
+        <w:t>Minute</w:t>
+      </w:r>
+      <w:r>
+        <w:t>s</w:t>
+      </w:r>
+      <w:r>
+        <w:t xml:space="preserve"> 4/10/2010</w:t>
+      </w:r>
+    </w:p>
+    <w:p>
       <w:r>
         <w:t>Discussion :</w:t>
       </w:r>
-      <w:proofErr w:type="gramEnd"/>
-    </w:p>
-    <w:p>
-      <w:r>
-        <w:tab/>
-        <w:t xml:space="preserve">TIAA software and </w:t>
-      </w:r>
-      <w:proofErr w:type="gramStart"/>
-      <w:r>
-        <w:t>it’s</w:t>
-      </w:r>
-      <w:proofErr w:type="gramEnd"/>
-      <w:r>
-        <w:t xml:space="preserve"> structure.</w:t>
+    </w:p>
+    <w:p>
+      <w:r>
+        <w:tab/>
+        <w:t>TIAA software and it’s structure.</w:t>
       </w:r>
     </w:p>
     <w:p>
@@ -83,22 +79,7 @@
     <w:p>
       <w:r>
         <w:tab/>
-      </w:r>
-      <w:proofErr w:type="spellStart"/>
-      <w:r>
-        <w:t>Thi</w:t>
-      </w:r>
-      <w:proofErr w:type="spellEnd"/>
-      <w:r>
-        <w:t xml:space="preserve"> begin to design software structure base on </w:t>
-      </w:r>
-      <w:proofErr w:type="gramStart"/>
-      <w:r>
-        <w:t>TIAA ,the</w:t>
-      </w:r>
-      <w:proofErr w:type="gramEnd"/>
-      <w:r>
-        <w:t xml:space="preserve"> others will help him…</w:t>
+        <w:t>Thi begin to design software structure base on TIAA ,the others will help him…</w:t>
       </w:r>
     </w:p>
     <w:p>
@@ -106,21 +87,11 @@
         <w:tab/>
         <w:t>Change Use case template to excel &lt;</w:t>
       </w:r>
-      <w:proofErr w:type="spellStart"/>
       <w:r>
         <w:t>Chí</w:t>
       </w:r>
-      <w:proofErr w:type="spellEnd"/>
-      <w:r>
-        <w:t xml:space="preserve"> </w:t>
-      </w:r>
-      <w:proofErr w:type="spellStart"/>
-      <w:r>
-        <w:t>Thắng</w:t>
-      </w:r>
-      <w:proofErr w:type="spellEnd"/>
-      <w:r>
-        <w:t xml:space="preserve"> Dead: 24h 6/10/2010&gt;</w:t>
+      <w:r>
+        <w:t xml:space="preserve"> Thắng Dead: 24h 6/10/2010&gt;</w:t>
       </w:r>
     </w:p>
     <w:p>
@@ -135,29 +106,17 @@
     <w:p>
       <w:r>
         <w:tab/>
-      </w:r>
-      <w:proofErr w:type="gramStart"/>
-      <w:r>
-        <w:t>Research  about</w:t>
-      </w:r>
-      <w:proofErr w:type="gramEnd"/>
-      <w:r>
-        <w:t xml:space="preserve"> security flaws and how to determine our system flaws&lt;Everyone Discuss at next meeting&gt;</w:t>
-      </w:r>
-    </w:p>
-    <w:p>
-      <w:r>
-        <w:tab/>
-      </w:r>
-      <w:r>
-        <w:tab/>
-        <w:t xml:space="preserve">Try to find out surveys about </w:t>
-      </w:r>
-      <w:proofErr w:type="gramStart"/>
-      <w:r>
-        <w:t>this problems</w:t>
-      </w:r>
-      <w:proofErr w:type="gramEnd"/>
+        <w:t>Research  about security flaws and how to determine our system flaws&lt;Everyone Discuss at next meeting&gt;</w:t>
+      </w:r>
+    </w:p>
+    <w:p>
+      <w:r>
+        <w:tab/>
+      </w:r>
+      <w:r>
+        <w:tab/>
+        <w:t>Try to find out surveys about this problems</w:t>
+      </w:r>
     </w:p>
     <w:p>
       <w:r>

</xml_diff>